<commit_message>
*Added more content within documentation*
</commit_message>
<xml_diff>
--- a/Documentation/Validate_Analysis_And_Design_Jakob.docx
+++ b/Documentation/Validate_Analysis_And_Design_Jakob.docx
@@ -172,6 +172,9 @@
             <w:pPr>
               <w:spacing w:before="80" w:after="80" w:line="240" w:lineRule="auto"/>
             </w:pPr>
+            <w:r>
+              <w:t>20/11/18</w:t>
+            </w:r>
           </w:p>
         </w:tc>
       </w:tr>
@@ -2393,6 +2396,8 @@
       <w:r>
         <w:br w:type="page"/>
       </w:r>
+      <w:bookmarkStart w:id="0" w:name="_GoBack"/>
+      <w:bookmarkEnd w:id="0"/>
     </w:p>
     <w:p>
       <w:pPr>
@@ -4664,6 +4669,9 @@
               <w:spacing w:before="80" w:after="80" w:line="240" w:lineRule="auto"/>
               <w:jc w:val="center"/>
             </w:pPr>
+            <w:r>
+              <w:t>Y</w:t>
+            </w:r>
           </w:p>
         </w:tc>
       </w:tr>
@@ -4703,6 +4711,9 @@
               <w:spacing w:before="80" w:after="80" w:line="240" w:lineRule="auto"/>
               <w:jc w:val="center"/>
             </w:pPr>
+            <w:r>
+              <w:t>Y</w:t>
+            </w:r>
           </w:p>
         </w:tc>
       </w:tr>
@@ -4742,6 +4753,9 @@
               <w:spacing w:before="80" w:after="80" w:line="240" w:lineRule="auto"/>
               <w:jc w:val="center"/>
             </w:pPr>
+            <w:r>
+              <w:t>Y</w:t>
+            </w:r>
           </w:p>
         </w:tc>
       </w:tr>
@@ -4781,6 +4795,9 @@
               <w:spacing w:before="80" w:after="80" w:line="240" w:lineRule="auto"/>
               <w:jc w:val="center"/>
             </w:pPr>
+            <w:r>
+              <w:t>Y</w:t>
+            </w:r>
           </w:p>
         </w:tc>
       </w:tr>
@@ -4820,6 +4837,9 @@
               <w:spacing w:before="80" w:after="80" w:line="240" w:lineRule="auto"/>
               <w:jc w:val="center"/>
             </w:pPr>
+            <w:r>
+              <w:t>Y</w:t>
+            </w:r>
           </w:p>
         </w:tc>
       </w:tr>
@@ -4898,6 +4918,9 @@
               <w:spacing w:before="80" w:after="80" w:line="240" w:lineRule="auto"/>
               <w:jc w:val="center"/>
             </w:pPr>
+            <w:r>
+              <w:t>Y</w:t>
+            </w:r>
           </w:p>
         </w:tc>
       </w:tr>
@@ -4937,6 +4960,9 @@
               <w:spacing w:before="80" w:after="80" w:line="240" w:lineRule="auto"/>
               <w:jc w:val="center"/>
             </w:pPr>
+            <w:r>
+              <w:t>Y</w:t>
+            </w:r>
           </w:p>
         </w:tc>
       </w:tr>
@@ -4976,6 +5002,9 @@
               <w:spacing w:before="80" w:after="80" w:line="240" w:lineRule="auto"/>
               <w:jc w:val="center"/>
             </w:pPr>
+            <w:r>
+              <w:t>Y</w:t>
+            </w:r>
           </w:p>
         </w:tc>
       </w:tr>
@@ -5015,6 +5044,9 @@
               <w:spacing w:before="80" w:after="80" w:line="240" w:lineRule="auto"/>
               <w:jc w:val="center"/>
             </w:pPr>
+            <w:r>
+              <w:t>Y</w:t>
+            </w:r>
           </w:p>
         </w:tc>
       </w:tr>
@@ -5093,6 +5125,9 @@
               <w:spacing w:before="80" w:after="80" w:line="240" w:lineRule="auto"/>
               <w:jc w:val="center"/>
             </w:pPr>
+            <w:r>
+              <w:t>Y</w:t>
+            </w:r>
           </w:p>
         </w:tc>
       </w:tr>
@@ -5132,6 +5167,9 @@
               <w:spacing w:before="80" w:after="80" w:line="240" w:lineRule="auto"/>
               <w:jc w:val="center"/>
             </w:pPr>
+            <w:r>
+              <w:t>Y</w:t>
+            </w:r>
           </w:p>
         </w:tc>
       </w:tr>
@@ -5252,6 +5290,9 @@
               <w:spacing w:before="80" w:after="80" w:line="240" w:lineRule="auto"/>
               <w:jc w:val="center"/>
             </w:pPr>
+            <w:r>
+              <w:t>N</w:t>
+            </w:r>
           </w:p>
         </w:tc>
       </w:tr>
@@ -6175,6 +6216,9 @@
               <w:spacing w:before="80" w:after="80" w:line="240" w:lineRule="auto"/>
               <w:jc w:val="center"/>
             </w:pPr>
+            <w:r>
+              <w:t>N</w:t>
+            </w:r>
           </w:p>
         </w:tc>
       </w:tr>
@@ -6214,6 +6258,9 @@
               <w:spacing w:before="80" w:after="80" w:line="240" w:lineRule="auto"/>
               <w:jc w:val="center"/>
             </w:pPr>
+            <w:r>
+              <w:t>N</w:t>
+            </w:r>
           </w:p>
         </w:tc>
       </w:tr>
@@ -6573,6 +6620,9 @@
               <w:spacing w:before="80" w:after="80" w:line="240" w:lineRule="auto"/>
               <w:jc w:val="center"/>
             </w:pPr>
+            <w:r>
+              <w:t>Y</w:t>
+            </w:r>
           </w:p>
         </w:tc>
       </w:tr>
@@ -6612,6 +6662,9 @@
               <w:spacing w:before="80" w:after="80" w:line="240" w:lineRule="auto"/>
               <w:jc w:val="center"/>
             </w:pPr>
+            <w:r>
+              <w:t>N</w:t>
+            </w:r>
           </w:p>
         </w:tc>
       </w:tr>
@@ -6651,6 +6704,9 @@
               <w:spacing w:before="80" w:after="80" w:line="240" w:lineRule="auto"/>
               <w:jc w:val="center"/>
             </w:pPr>
+            <w:r>
+              <w:t>Y</w:t>
+            </w:r>
           </w:p>
         </w:tc>
       </w:tr>
@@ -6690,6 +6746,9 @@
               <w:spacing w:before="80" w:after="80" w:line="240" w:lineRule="auto"/>
               <w:jc w:val="center"/>
             </w:pPr>
+            <w:r>
+              <w:t>N</w:t>
+            </w:r>
           </w:p>
         </w:tc>
       </w:tr>
@@ -6729,6 +6788,9 @@
               <w:spacing w:before="80" w:after="80" w:line="240" w:lineRule="auto"/>
               <w:jc w:val="center"/>
             </w:pPr>
+            <w:r>
+              <w:t>N</w:t>
+            </w:r>
           </w:p>
         </w:tc>
       </w:tr>
@@ -6768,6 +6830,9 @@
               <w:spacing w:before="80" w:after="80" w:line="240" w:lineRule="auto"/>
               <w:jc w:val="center"/>
             </w:pPr>
+            <w:r>
+              <w:t>N</w:t>
+            </w:r>
           </w:p>
         </w:tc>
       </w:tr>
@@ -7000,6 +7065,9 @@
               <w:spacing w:before="80" w:after="80" w:line="240" w:lineRule="auto"/>
               <w:jc w:val="center"/>
             </w:pPr>
+            <w:r>
+              <w:t>N</w:t>
+            </w:r>
           </w:p>
         </w:tc>
       </w:tr>
@@ -7173,6 +7241,9 @@
               <w:spacing w:before="80" w:after="80" w:line="240" w:lineRule="auto"/>
               <w:jc w:val="center"/>
             </w:pPr>
+            <w:r>
+              <w:t>Y</w:t>
+            </w:r>
           </w:p>
         </w:tc>
       </w:tr>
@@ -7254,6 +7325,9 @@
               <w:spacing w:before="80" w:after="80" w:line="240" w:lineRule="auto"/>
               <w:jc w:val="center"/>
             </w:pPr>
+            <w:r>
+              <w:t>N</w:t>
+            </w:r>
           </w:p>
         </w:tc>
       </w:tr>
@@ -7407,6 +7481,9 @@
               <w:spacing w:before="80" w:after="80" w:line="240" w:lineRule="auto"/>
               <w:jc w:val="center"/>
             </w:pPr>
+            <w:r>
+              <w:t>N</w:t>
+            </w:r>
           </w:p>
         </w:tc>
       </w:tr>
@@ -7446,8 +7523,9 @@
               <w:spacing w:before="80" w:after="80" w:line="240" w:lineRule="auto"/>
               <w:jc w:val="center"/>
             </w:pPr>
-            <w:bookmarkStart w:id="0" w:name="_GoBack"/>
-            <w:bookmarkEnd w:id="0"/>
+            <w:r>
+              <w:t>Y</w:t>
+            </w:r>
           </w:p>
         </w:tc>
       </w:tr>
@@ -12905,24 +12983,6 @@
 </file>
 
 <file path=customXml/item1.xml><?xml version="1.0" encoding="utf-8"?>
-<p:properties xmlns:p="http://schemas.microsoft.com/office/2006/metadata/properties" xmlns:xsi="http://www.w3.org/2001/XMLSchema-instance" xmlns:pc="http://schemas.microsoft.com/office/infopath/2007/PartnerControls">
-  <documentManagement>
-    <PublishingExpirationDate xmlns="http://schemas.microsoft.com/sharepoint/v3" xsi:nil="true"/>
-    <PublishingStartDate xmlns="http://schemas.microsoft.com/sharepoint/v3" xsi:nil="true"/>
-  </documentManagement>
-</p:properties>
-</file>
-
-<file path=customXml/item2.xml><?xml version="1.0" encoding="utf-8"?>
-<?mso-contentType ?>
-<FormTemplates xmlns="http://schemas.microsoft.com/sharepoint/v3/contenttype/forms">
-  <Display>DocumentLibraryForm</Display>
-  <Edit>DocumentLibraryForm</Edit>
-  <New>DocumentLibraryForm</New>
-</FormTemplates>
-</file>
-
-<file path=customXml/item3.xml><?xml version="1.0" encoding="utf-8"?>
 <ct:contentTypeSchema xmlns:ct="http://schemas.microsoft.com/office/2006/metadata/contentType" xmlns:ma="http://schemas.microsoft.com/office/2006/metadata/properties/metaAttributes" ct:_="" ma:_="" ma:contentTypeName="Document" ma:contentTypeID="0x010100A33DF2CB7CBF21488CE24248D7EFC793" ma:contentTypeVersion="2" ma:contentTypeDescription="Create a new document." ma:contentTypeScope="" ma:versionID="057395ed9529d017bd022b22e68f8596">
   <xsd:schema xmlns:xsd="http://www.w3.org/2001/XMLSchema" xmlns:xs="http://www.w3.org/2001/XMLSchema" xmlns:p="http://schemas.microsoft.com/office/2006/metadata/properties" xmlns:ns1="http://schemas.microsoft.com/sharepoint/v3" targetNamespace="http://schemas.microsoft.com/office/2006/metadata/properties" ma:root="true" ma:fieldsID="69998be921081f9b34d9aae6dbf37bad" ns1:_="">
     <xsd:import namespace="http://schemas.microsoft.com/sharepoint/v3"/>
@@ -13054,29 +13114,29 @@
 </ct:contentTypeSchema>
 </file>
 
+<file path=customXml/item2.xml><?xml version="1.0" encoding="utf-8"?>
+<?mso-contentType ?>
+<FormTemplates xmlns="http://schemas.microsoft.com/sharepoint/v3/contenttype/forms">
+  <Display>DocumentLibraryForm</Display>
+  <Edit>DocumentLibraryForm</Edit>
+  <New>DocumentLibraryForm</New>
+</FormTemplates>
+</file>
+
+<file path=customXml/item3.xml><?xml version="1.0" encoding="utf-8"?>
+<p:properties xmlns:p="http://schemas.microsoft.com/office/2006/metadata/properties" xmlns:xsi="http://www.w3.org/2001/XMLSchema-instance" xmlns:pc="http://schemas.microsoft.com/office/infopath/2007/PartnerControls">
+  <documentManagement>
+    <PublishingExpirationDate xmlns="http://schemas.microsoft.com/sharepoint/v3" xsi:nil="true"/>
+    <PublishingStartDate xmlns="http://schemas.microsoft.com/sharepoint/v3" xsi:nil="true"/>
+  </documentManagement>
+</p:properties>
+</file>
+
 <file path=customXml/item4.xml><?xml version="1.0" encoding="utf-8"?>
 <b:Sources xmlns:b="http://schemas.openxmlformats.org/officeDocument/2006/bibliography" xmlns="http://schemas.openxmlformats.org/officeDocument/2006/bibliography" SelectedStyle="\APASixthEditionOfficeOnline.xsl" StyleName="APA" Version="6"/>
 </file>
 
 <file path=customXml/itemProps1.xml><?xml version="1.0" encoding="utf-8"?>
-<ds:datastoreItem xmlns:ds="http://schemas.openxmlformats.org/officeDocument/2006/customXml" ds:itemID="{AC5A791C-8CF9-437B-822B-BB421ABD8106}">
-  <ds:schemaRefs>
-    <ds:schemaRef ds:uri="http://schemas.microsoft.com/office/2006/metadata/properties"/>
-    <ds:schemaRef ds:uri="http://schemas.microsoft.com/office/infopath/2007/PartnerControls"/>
-    <ds:schemaRef ds:uri="http://schemas.microsoft.com/sharepoint/v3"/>
-  </ds:schemaRefs>
-</ds:datastoreItem>
-</file>
-
-<file path=customXml/itemProps2.xml><?xml version="1.0" encoding="utf-8"?>
-<ds:datastoreItem xmlns:ds="http://schemas.openxmlformats.org/officeDocument/2006/customXml" ds:itemID="{3798DF46-F622-4C89-936C-12E7F9DDC8A0}">
-  <ds:schemaRefs>
-    <ds:schemaRef ds:uri="http://schemas.microsoft.com/sharepoint/v3/contenttype/forms"/>
-  </ds:schemaRefs>
-</ds:datastoreItem>
-</file>
-
-<file path=customXml/itemProps3.xml><?xml version="1.0" encoding="utf-8"?>
 <ds:datastoreItem xmlns:ds="http://schemas.openxmlformats.org/officeDocument/2006/customXml" ds:itemID="{3E42320C-1B0A-44FE-8E7C-B32A5F4AEAC4}">
   <ds:schemaRefs>
     <ds:schemaRef ds:uri="http://schemas.microsoft.com/office/2006/metadata/contentType"/>
@@ -13094,8 +13154,26 @@
 </ds:datastoreItem>
 </file>
 
+<file path=customXml/itemProps2.xml><?xml version="1.0" encoding="utf-8"?>
+<ds:datastoreItem xmlns:ds="http://schemas.openxmlformats.org/officeDocument/2006/customXml" ds:itemID="{3798DF46-F622-4C89-936C-12E7F9DDC8A0}">
+  <ds:schemaRefs>
+    <ds:schemaRef ds:uri="http://schemas.microsoft.com/sharepoint/v3/contenttype/forms"/>
+  </ds:schemaRefs>
+</ds:datastoreItem>
+</file>
+
+<file path=customXml/itemProps3.xml><?xml version="1.0" encoding="utf-8"?>
+<ds:datastoreItem xmlns:ds="http://schemas.openxmlformats.org/officeDocument/2006/customXml" ds:itemID="{AC5A791C-8CF9-437B-822B-BB421ABD8106}">
+  <ds:schemaRefs>
+    <ds:schemaRef ds:uri="http://schemas.microsoft.com/office/2006/metadata/properties"/>
+    <ds:schemaRef ds:uri="http://schemas.microsoft.com/office/infopath/2007/PartnerControls"/>
+    <ds:schemaRef ds:uri="http://schemas.microsoft.com/sharepoint/v3"/>
+  </ds:schemaRefs>
+</ds:datastoreItem>
+</file>
+
 <file path=customXml/itemProps4.xml><?xml version="1.0" encoding="utf-8"?>
-<ds:datastoreItem xmlns:ds="http://schemas.openxmlformats.org/officeDocument/2006/customXml" ds:itemID="{D9F5296A-D6DC-4094-82CE-EEDC76F55C89}">
+<ds:datastoreItem xmlns:ds="http://schemas.openxmlformats.org/officeDocument/2006/customXml" ds:itemID="{85A4B384-A941-461C-A3D8-43B41663C058}">
   <ds:schemaRefs>
     <ds:schemaRef ds:uri="http://schemas.openxmlformats.org/officeDocument/2006/bibliography"/>
   </ds:schemaRefs>

</xml_diff>

<commit_message>
*Disbaled modify, cancel and submit buttons when not in use* *Added technical documentation file*
</commit_message>
<xml_diff>
--- a/Documentation/Validate_Analysis_And_Design_Jakob.docx
+++ b/Documentation/Validate_Analysis_And_Design_Jakob.docx
@@ -608,13 +608,8 @@
               <w:spacing w:before="80" w:after="80" w:line="240" w:lineRule="auto"/>
             </w:pPr>
             <w:r>
-              <w:t xml:space="preserve">Any passwords which are being used are not to be written down but to be put into </w:t>
-            </w:r>
-            <w:proofErr w:type="spellStart"/>
-            <w:r>
-              <w:t>LastPass</w:t>
-            </w:r>
-            <w:proofErr w:type="spellEnd"/>
+              <w:t>Any passwords which are being used are not to be written down but to be put into LastPass</w:t>
+            </w:r>
           </w:p>
         </w:tc>
       </w:tr>
@@ -1116,15 +1111,7 @@
               <w:t xml:space="preserve"> Logitech </w:t>
             </w:r>
             <w:r>
-              <w:t xml:space="preserve">K120 OR any qwerty keyboard which supports </w:t>
-            </w:r>
-            <w:proofErr w:type="spellStart"/>
-            <w:r>
-              <w:t>numpad</w:t>
-            </w:r>
-            <w:proofErr w:type="spellEnd"/>
-            <w:r>
-              <w:t xml:space="preserve"> and windows.</w:t>
+              <w:t>K120 OR any qwerty keyboard which supports numpad and windows.</w:t>
             </w:r>
           </w:p>
           <w:p>
@@ -2396,8 +2383,6 @@
       <w:r>
         <w:br w:type="page"/>
       </w:r>
-      <w:bookmarkStart w:id="0" w:name="_GoBack"/>
-      <w:bookmarkEnd w:id="0"/>
     </w:p>
     <w:p>
       <w:pPr>
@@ -3343,6 +3328,9 @@
             <w:pPr>
               <w:spacing w:before="80" w:after="80" w:line="240" w:lineRule="auto"/>
             </w:pPr>
+            <w:r>
+              <w:t>Yes, throughout the application the navigation has been optimised to be consistent and easy to use.</w:t>
+            </w:r>
           </w:p>
         </w:tc>
       </w:tr>
@@ -3384,6 +3372,8 @@
             <w:pPr>
               <w:spacing w:before="80" w:after="80" w:line="240" w:lineRule="auto"/>
             </w:pPr>
+            <w:bookmarkStart w:id="0" w:name="_GoBack"/>
+            <w:bookmarkEnd w:id="0"/>
           </w:p>
         </w:tc>
       </w:tr>
@@ -4402,6 +4392,7 @@
         <w:spacing w:before="80" w:after="80" w:line="240" w:lineRule="auto"/>
       </w:pPr>
       <w:r>
+        <w:lastRenderedPageBreak/>
         <w:br w:type="page"/>
       </w:r>
     </w:p>
@@ -6287,15 +6278,7 @@
               <w:spacing w:before="80" w:after="80" w:line="240" w:lineRule="auto"/>
             </w:pPr>
             <w:r>
-              <w:t>The level of help is appropriate to application users (</w:t>
-            </w:r>
-            <w:proofErr w:type="spellStart"/>
-            <w:r>
-              <w:t>eg</w:t>
-            </w:r>
-            <w:proofErr w:type="spellEnd"/>
-            <w:r>
-              <w:t>: novice vs expert)</w:t>
+              <w:t>The level of help is appropriate to application users (eg: novice vs expert)</w:t>
             </w:r>
           </w:p>
         </w:tc>
@@ -6910,15 +6893,7 @@
               <w:spacing w:before="80" w:after="80" w:line="240" w:lineRule="auto"/>
             </w:pPr>
             <w:r>
-              <w:t>Extremes of the spectrum (</w:t>
-            </w:r>
-            <w:proofErr w:type="spellStart"/>
-            <w:r>
-              <w:t>eg</w:t>
-            </w:r>
-            <w:proofErr w:type="spellEnd"/>
-            <w:r>
-              <w:t xml:space="preserve"> red &amp; blue) are not used together</w:t>
+              <w:t>Extremes of the spectrum (eg red &amp; blue) are not used together</w:t>
             </w:r>
           </w:p>
         </w:tc>
@@ -6960,15 +6935,7 @@
               <w:spacing w:before="80" w:after="80" w:line="240" w:lineRule="auto"/>
             </w:pPr>
             <w:r>
-              <w:t xml:space="preserve">Forms used for long periods have natural soothing background colour, </w:t>
-            </w:r>
-            <w:proofErr w:type="spellStart"/>
-            <w:r>
-              <w:t>eg</w:t>
-            </w:r>
-            <w:proofErr w:type="spellEnd"/>
-            <w:r>
-              <w:t>: grey</w:t>
+              <w:t>Forms used for long periods have natural soothing background colour, eg: grey</w:t>
             </w:r>
           </w:p>
         </w:tc>
@@ -7220,15 +7187,7 @@
               <w:spacing w:before="80" w:after="80" w:line="240" w:lineRule="auto"/>
             </w:pPr>
             <w:r>
-              <w:t>Colour has been used with other redundant cues (</w:t>
-            </w:r>
-            <w:proofErr w:type="spellStart"/>
-            <w:r>
-              <w:t>eg</w:t>
-            </w:r>
-            <w:proofErr w:type="spellEnd"/>
-            <w:r>
-              <w:t>: 3D effects, borders, icons)</w:t>
+              <w:t>Colour has been used with other redundant cues (eg: 3D effects, borders, icons)</w:t>
             </w:r>
           </w:p>
         </w:tc>
@@ -7968,7 +7927,7 @@
         <w:sz w:val="16"/>
         <w:szCs w:val="16"/>
       </w:rPr>
-      <w:t>8</w:t>
+      <w:t>4</w:t>
     </w:r>
     <w:r>
       <w:rPr>
@@ -8016,7 +7975,7 @@
         <w:sz w:val="16"/>
         <w:szCs w:val="16"/>
       </w:rPr>
-      <w:t>8</w:t>
+      <w:t>9</w:t>
     </w:r>
     <w:r>
       <w:rPr>
@@ -8155,7 +8114,7 @@
         <w:sz w:val="16"/>
         <w:szCs w:val="16"/>
       </w:rPr>
-      <w:t>7</w:t>
+      <w:t>5</w:t>
     </w:r>
     <w:r>
       <w:rPr>
@@ -8203,7 +8162,7 @@
         <w:sz w:val="16"/>
         <w:szCs w:val="16"/>
       </w:rPr>
-      <w:t>8</w:t>
+      <w:t>9</w:t>
     </w:r>
     <w:r>
       <w:rPr>
@@ -8385,7 +8344,7 @@
         <w:sz w:val="16"/>
         <w:szCs w:val="16"/>
       </w:rPr>
-      <w:t>8</w:t>
+      <w:t>9</w:t>
     </w:r>
     <w:r>
       <w:rPr>
@@ -12983,6 +12942,24 @@
 </file>
 
 <file path=customXml/item1.xml><?xml version="1.0" encoding="utf-8"?>
+<p:properties xmlns:p="http://schemas.microsoft.com/office/2006/metadata/properties" xmlns:xsi="http://www.w3.org/2001/XMLSchema-instance" xmlns:pc="http://schemas.microsoft.com/office/infopath/2007/PartnerControls">
+  <documentManagement>
+    <PublishingExpirationDate xmlns="http://schemas.microsoft.com/sharepoint/v3" xsi:nil="true"/>
+    <PublishingStartDate xmlns="http://schemas.microsoft.com/sharepoint/v3" xsi:nil="true"/>
+  </documentManagement>
+</p:properties>
+</file>
+
+<file path=customXml/item2.xml><?xml version="1.0" encoding="utf-8"?>
+<?mso-contentType ?>
+<FormTemplates xmlns="http://schemas.microsoft.com/sharepoint/v3/contenttype/forms">
+  <Display>DocumentLibraryForm</Display>
+  <Edit>DocumentLibraryForm</Edit>
+  <New>DocumentLibraryForm</New>
+</FormTemplates>
+</file>
+
+<file path=customXml/item3.xml><?xml version="1.0" encoding="utf-8"?>
 <ct:contentTypeSchema xmlns:ct="http://schemas.microsoft.com/office/2006/metadata/contentType" xmlns:ma="http://schemas.microsoft.com/office/2006/metadata/properties/metaAttributes" ct:_="" ma:_="" ma:contentTypeName="Document" ma:contentTypeID="0x010100A33DF2CB7CBF21488CE24248D7EFC793" ma:contentTypeVersion="2" ma:contentTypeDescription="Create a new document." ma:contentTypeScope="" ma:versionID="057395ed9529d017bd022b22e68f8596">
   <xsd:schema xmlns:xsd="http://www.w3.org/2001/XMLSchema" xmlns:xs="http://www.w3.org/2001/XMLSchema" xmlns:p="http://schemas.microsoft.com/office/2006/metadata/properties" xmlns:ns1="http://schemas.microsoft.com/sharepoint/v3" targetNamespace="http://schemas.microsoft.com/office/2006/metadata/properties" ma:root="true" ma:fieldsID="69998be921081f9b34d9aae6dbf37bad" ns1:_="">
     <xsd:import namespace="http://schemas.microsoft.com/sharepoint/v3"/>
@@ -13114,29 +13091,29 @@
 </ct:contentTypeSchema>
 </file>
 
-<file path=customXml/item2.xml><?xml version="1.0" encoding="utf-8"?>
-<?mso-contentType ?>
-<FormTemplates xmlns="http://schemas.microsoft.com/sharepoint/v3/contenttype/forms">
-  <Display>DocumentLibraryForm</Display>
-  <Edit>DocumentLibraryForm</Edit>
-  <New>DocumentLibraryForm</New>
-</FormTemplates>
-</file>
-
-<file path=customXml/item3.xml><?xml version="1.0" encoding="utf-8"?>
-<p:properties xmlns:p="http://schemas.microsoft.com/office/2006/metadata/properties" xmlns:xsi="http://www.w3.org/2001/XMLSchema-instance" xmlns:pc="http://schemas.microsoft.com/office/infopath/2007/PartnerControls">
-  <documentManagement>
-    <PublishingExpirationDate xmlns="http://schemas.microsoft.com/sharepoint/v3" xsi:nil="true"/>
-    <PublishingStartDate xmlns="http://schemas.microsoft.com/sharepoint/v3" xsi:nil="true"/>
-  </documentManagement>
-</p:properties>
-</file>
-
 <file path=customXml/item4.xml><?xml version="1.0" encoding="utf-8"?>
 <b:Sources xmlns:b="http://schemas.openxmlformats.org/officeDocument/2006/bibliography" xmlns="http://schemas.openxmlformats.org/officeDocument/2006/bibliography" SelectedStyle="\APASixthEditionOfficeOnline.xsl" StyleName="APA" Version="6"/>
 </file>
 
 <file path=customXml/itemProps1.xml><?xml version="1.0" encoding="utf-8"?>
+<ds:datastoreItem xmlns:ds="http://schemas.openxmlformats.org/officeDocument/2006/customXml" ds:itemID="{AC5A791C-8CF9-437B-822B-BB421ABD8106}">
+  <ds:schemaRefs>
+    <ds:schemaRef ds:uri="http://schemas.microsoft.com/office/2006/metadata/properties"/>
+    <ds:schemaRef ds:uri="http://schemas.microsoft.com/office/infopath/2007/PartnerControls"/>
+    <ds:schemaRef ds:uri="http://schemas.microsoft.com/sharepoint/v3"/>
+  </ds:schemaRefs>
+</ds:datastoreItem>
+</file>
+
+<file path=customXml/itemProps2.xml><?xml version="1.0" encoding="utf-8"?>
+<ds:datastoreItem xmlns:ds="http://schemas.openxmlformats.org/officeDocument/2006/customXml" ds:itemID="{3798DF46-F622-4C89-936C-12E7F9DDC8A0}">
+  <ds:schemaRefs>
+    <ds:schemaRef ds:uri="http://schemas.microsoft.com/sharepoint/v3/contenttype/forms"/>
+  </ds:schemaRefs>
+</ds:datastoreItem>
+</file>
+
+<file path=customXml/itemProps3.xml><?xml version="1.0" encoding="utf-8"?>
 <ds:datastoreItem xmlns:ds="http://schemas.openxmlformats.org/officeDocument/2006/customXml" ds:itemID="{3E42320C-1B0A-44FE-8E7C-B32A5F4AEAC4}">
   <ds:schemaRefs>
     <ds:schemaRef ds:uri="http://schemas.microsoft.com/office/2006/metadata/contentType"/>
@@ -13154,26 +13131,8 @@
 </ds:datastoreItem>
 </file>
 
-<file path=customXml/itemProps2.xml><?xml version="1.0" encoding="utf-8"?>
-<ds:datastoreItem xmlns:ds="http://schemas.openxmlformats.org/officeDocument/2006/customXml" ds:itemID="{3798DF46-F622-4C89-936C-12E7F9DDC8A0}">
-  <ds:schemaRefs>
-    <ds:schemaRef ds:uri="http://schemas.microsoft.com/sharepoint/v3/contenttype/forms"/>
-  </ds:schemaRefs>
-</ds:datastoreItem>
-</file>
-
-<file path=customXml/itemProps3.xml><?xml version="1.0" encoding="utf-8"?>
-<ds:datastoreItem xmlns:ds="http://schemas.openxmlformats.org/officeDocument/2006/customXml" ds:itemID="{AC5A791C-8CF9-437B-822B-BB421ABD8106}">
-  <ds:schemaRefs>
-    <ds:schemaRef ds:uri="http://schemas.microsoft.com/office/2006/metadata/properties"/>
-    <ds:schemaRef ds:uri="http://schemas.microsoft.com/office/infopath/2007/PartnerControls"/>
-    <ds:schemaRef ds:uri="http://schemas.microsoft.com/sharepoint/v3"/>
-  </ds:schemaRefs>
-</ds:datastoreItem>
-</file>
-
 <file path=customXml/itemProps4.xml><?xml version="1.0" encoding="utf-8"?>
-<ds:datastoreItem xmlns:ds="http://schemas.openxmlformats.org/officeDocument/2006/customXml" ds:itemID="{85A4B384-A941-461C-A3D8-43B41663C058}">
+<ds:datastoreItem xmlns:ds="http://schemas.openxmlformats.org/officeDocument/2006/customXml" ds:itemID="{611F45D5-1295-494B-A99A-1BFAA9D84B84}">
   <ds:schemaRefs>
     <ds:schemaRef ds:uri="http://schemas.openxmlformats.org/officeDocument/2006/bibliography"/>
   </ds:schemaRefs>

</xml_diff>